<commit_message>
updated readme, report. DOCUMENTING pmms
</commit_message>
<xml_diff>
--- a/documentation/OS Assignment Report.docx
+++ b/documentation/OS Assignment Report.docx
@@ -731,7 +731,7 @@
         <mc:AlternateContent>
           <mc:Choice Requires="wps">
             <w:drawing>
-              <wp:anchor distT="0" distB="0" distL="114300" distR="114300" simplePos="0" relativeHeight="251658240" behindDoc="1" locked="0" layoutInCell="1" allowOverlap="1" wp14:anchorId="05D8736A" wp14:editId="5165F43B">
+              <wp:anchor distT="0" distB="0" distL="114300" distR="114300" simplePos="0" relativeHeight="251658240" behindDoc="1" locked="0" layoutInCell="1" allowOverlap="1" wp14:anchorId="05D8736A" wp14:editId="1E316427">
                 <wp:simplePos x="0" y="0"/>
                 <wp:positionH relativeFrom="page">
                   <wp:posOffset>505394</wp:posOffset>
@@ -814,7 +814,15 @@
                                     <w:sz w:val="36"/>
                                     <w:szCs w:val="36"/>
                                   </w:rPr>
-                                  <w:t>5/1/2016</w:t>
+                                  <w:t xml:space="preserve">May </w:t>
+                                </w:r>
+                                <w:r>
+                                  <w:rPr>
+                                    <w:color w:val="FFFFFF" w:themeColor="background1"/>
+                                    <w:sz w:val="36"/>
+                                    <w:szCs w:val="36"/>
+                                  </w:rPr>
+                                  <w:t>2016</w:t>
                                 </w:r>
                               </w:sdtContent>
                             </w:sdt>
@@ -885,7 +893,15 @@
                               <w:sz w:val="36"/>
                               <w:szCs w:val="36"/>
                             </w:rPr>
-                            <w:t>5/1/2016</w:t>
+                            <w:t xml:space="preserve">May </w:t>
+                          </w:r>
+                          <w:r>
+                            <w:rPr>
+                              <w:color w:val="FFFFFF" w:themeColor="background1"/>
+                              <w:sz w:val="36"/>
+                              <w:szCs w:val="36"/>
+                            </w:rPr>
+                            <w:t>2016</w:t>
                           </w:r>
                         </w:sdtContent>
                       </w:sdt>
@@ -4472,7 +4488,77 @@
           <w:sz w:val="28"/>
           <w:szCs w:val="48"/>
         </w:rPr>
-        <w:t>using semaphores, mutexs and conditions.</w:t>
+        <w:t>Mutual ex</w:t>
+      </w:r>
+      <w:r>
+        <w:rPr>
+          <w:rFonts w:ascii="Calibri" w:hAnsi="Calibri" w:cs="Calibri"/>
+          <w:bCs/>
+          <w:color w:val="000000" w:themeColor="text1"/>
+          <w:sz w:val="28"/>
+          <w:szCs w:val="48"/>
+        </w:rPr>
+        <w:t>c</w:t>
+      </w:r>
+      <w:r>
+        <w:rPr>
+          <w:rFonts w:ascii="Calibri" w:hAnsi="Calibri" w:cs="Calibri"/>
+          <w:bCs/>
+          <w:color w:val="000000" w:themeColor="text1"/>
+          <w:sz w:val="28"/>
+          <w:szCs w:val="48"/>
+        </w:rPr>
+        <w:t xml:space="preserve">lusion was </w:t>
+      </w:r>
+      <w:r>
+        <w:rPr>
+          <w:rFonts w:ascii="Calibri" w:hAnsi="Calibri" w:cs="Calibri"/>
+          <w:bCs/>
+          <w:color w:val="000000" w:themeColor="text1"/>
+          <w:sz w:val="28"/>
+          <w:szCs w:val="48"/>
+        </w:rPr>
+        <w:t>achieved</w:t>
+      </w:r>
+      <w:r>
+        <w:rPr>
+          <w:rFonts w:ascii="Calibri" w:hAnsi="Calibri" w:cs="Calibri"/>
+          <w:bCs/>
+          <w:color w:val="000000" w:themeColor="text1"/>
+          <w:sz w:val="28"/>
+          <w:szCs w:val="48"/>
+        </w:rPr>
+        <w:t xml:space="preserve"> in di</w:t>
+      </w:r>
+      <w:r>
+        <w:rPr>
+          <w:rFonts w:ascii="Calibri" w:hAnsi="Calibri" w:cs="Calibri"/>
+          <w:bCs/>
+          <w:color w:val="000000" w:themeColor="text1"/>
+          <w:sz w:val="28"/>
+          <w:szCs w:val="48"/>
+        </w:rPr>
+        <w:t>fferent ways for the multiprocessing and the multithreaded solutions.</w:t>
+      </w:r>
+      <w:r>
+        <w:rPr>
+          <w:rFonts w:ascii="Calibri" w:hAnsi="Calibri" w:cs="Calibri"/>
+          <w:bCs/>
+          <w:color w:val="000000" w:themeColor="text1"/>
+          <w:sz w:val="28"/>
+          <w:szCs w:val="48"/>
+        </w:rPr>
+        <w:t xml:space="preserve"> The multiprocessing solution utilized three POSIX semaphores. One represented a standard mutex lock, while the others represent</w:t>
+      </w:r>
+      <w:r>
+        <w:rPr>
+          <w:rFonts w:ascii="Calibri" w:hAnsi="Calibri" w:cs="Calibri"/>
+          <w:bCs/>
+          <w:color w:val="000000" w:themeColor="text1"/>
+          <w:sz w:val="28"/>
+          <w:szCs w:val="48"/>
+        </w:rPr>
+        <w:t>ing full and empty variables. The following code segment below indicates the basic locking sequence utilized by both the producer and consumer processes:</w:t>
       </w:r>
     </w:p>
     <w:p>
@@ -4488,34 +4574,6 @@
           <w:color w:val="000000" w:themeColor="text1"/>
           <w:sz w:val="28"/>
           <w:szCs w:val="48"/>
-        </w:rPr>
-      </w:pPr>
-      <w:r>
-        <w:rPr>
-          <w:rFonts w:ascii="Calibri" w:hAnsi="Calibri" w:cs="Calibri"/>
-          <w:bCs/>
-          <w:color w:val="000000" w:themeColor="text1"/>
-          <w:sz w:val="28"/>
-          <w:szCs w:val="48"/>
-        </w:rPr>
-        <w:t>processes don't inherit address space on creation, inly mapped and shared memory.</w:t>
-      </w:r>
-    </w:p>
-    <w:p>
-      <w:pPr>
-        <w:widowControl w:val="0"/>
-        <w:autoSpaceDE w:val="0"/>
-        <w:autoSpaceDN w:val="0"/>
-        <w:adjustRightInd w:val="0"/>
-        <w:spacing w:after="0" w:line="240" w:lineRule="auto"/>
-        <w:rPr>
-          <w:rFonts w:ascii="Calibri" w:hAnsi="Calibri" w:cs="Calibri"/>
-          <w:b/>
-          <w:bCs/>
-          <w:color w:val="284677"/>
-          <w:sz w:val="28"/>
-          <w:szCs w:val="48"/>
-          <w:u w:val="single"/>
         </w:rPr>
       </w:pPr>
     </w:p>
@@ -4528,25 +4586,61 @@
         <w:spacing w:after="0" w:line="240" w:lineRule="auto"/>
         <w:rPr>
           <w:rFonts w:ascii="Calibri" w:hAnsi="Calibri" w:cs="Calibri"/>
-          <w:b/>
-          <w:bCs/>
-          <w:color w:val="284677"/>
-          <w:sz w:val="44"/>
-          <w:szCs w:val="48"/>
-          <w:u w:val="single"/>
+          <w:bCs/>
+          <w:color w:val="000000" w:themeColor="text1"/>
+          <w:sz w:val="28"/>
+          <w:szCs w:val="48"/>
         </w:rPr>
       </w:pPr>
       <w:r>
         <w:rPr>
           <w:rFonts w:ascii="Calibri" w:hAnsi="Calibri" w:cs="Calibri"/>
-          <w:b/>
-          <w:bCs/>
-          <w:color w:val="284677"/>
-          <w:sz w:val="44"/>
-          <w:szCs w:val="48"/>
-          <w:u w:val="single"/>
-        </w:rPr>
-        <w:t>Shared Memory</w:t>
+          <w:bCs/>
+          <w:color w:val="000000" w:themeColor="text1"/>
+          <w:sz w:val="28"/>
+          <w:szCs w:val="48"/>
+        </w:rPr>
+        <w:t>The multithreading solution also employed the use of three locks. One was a regular POSIX mutex lock, while the others were condition variables representing full and empty. These condition variables deny "hold and wait" by forcing a thread to give up its mutex lock while waiting for the condition. Thus, deadlock is not possible in this situation.</w:t>
+      </w:r>
+      <w:r>
+        <w:rPr>
+          <w:rFonts w:ascii="Calibri" w:hAnsi="Calibri" w:cs="Calibri"/>
+          <w:bCs/>
+          <w:color w:val="000000" w:themeColor="text1"/>
+          <w:sz w:val="28"/>
+          <w:szCs w:val="48"/>
+        </w:rPr>
+        <w:t xml:space="preserve"> </w:t>
+      </w:r>
+      <w:r>
+        <w:rPr>
+          <w:rFonts w:ascii="Calibri" w:hAnsi="Calibri" w:cs="Calibri"/>
+          <w:bCs/>
+          <w:color w:val="000000" w:themeColor="text1"/>
+          <w:sz w:val="28"/>
+          <w:szCs w:val="48"/>
+        </w:rPr>
+        <w:t>The following code segment below indicates the basic locking sequence utilized by both the produce</w:t>
+      </w:r>
+      <w:r>
+        <w:rPr>
+          <w:rFonts w:ascii="Calibri" w:hAnsi="Calibri" w:cs="Calibri"/>
+          <w:bCs/>
+          <w:color w:val="000000" w:themeColor="text1"/>
+          <w:sz w:val="28"/>
+          <w:szCs w:val="48"/>
+        </w:rPr>
+        <w:t>r and consumer threads</w:t>
+      </w:r>
+      <w:r>
+        <w:rPr>
+          <w:rFonts w:ascii="Calibri" w:hAnsi="Calibri" w:cs="Calibri"/>
+          <w:bCs/>
+          <w:color w:val="000000" w:themeColor="text1"/>
+          <w:sz w:val="28"/>
+          <w:szCs w:val="48"/>
+        </w:rPr>
+        <w:t>:</w:t>
       </w:r>
     </w:p>
     <w:p>
@@ -4576,32 +4670,14 @@
         <w:spacing w:after="0" w:line="240" w:lineRule="auto"/>
         <w:rPr>
           <w:rFonts w:ascii="Calibri" w:hAnsi="Calibri" w:cs="Calibri"/>
-          <w:bCs/>
-          <w:color w:val="000000" w:themeColor="text1"/>
-          <w:sz w:val="28"/>
-          <w:szCs w:val="48"/>
+          <w:b/>
+          <w:bCs/>
+          <w:color w:val="284677"/>
+          <w:sz w:val="28"/>
+          <w:szCs w:val="48"/>
+          <w:u w:val="single"/>
         </w:rPr>
       </w:pPr>
-      <w:r>
-        <w:rPr>
-          <w:rFonts w:ascii="Calibri" w:hAnsi="Calibri" w:cs="Calibri"/>
-          <w:bCs/>
-          <w:color w:val="000000" w:themeColor="text1"/>
-          <w:sz w:val="28"/>
-          <w:szCs w:val="48"/>
-        </w:rPr>
-        <w:t>processes don't inherit address space on creation, inly mapped and shared memory. how to avoid zombies! (double fork)</w:t>
-      </w:r>
-      <w:r>
-        <w:rPr>
-          <w:rFonts w:ascii="Calibri" w:hAnsi="Calibri" w:cs="Calibri"/>
-          <w:bCs/>
-          <w:color w:val="000000" w:themeColor="text1"/>
-          <w:sz w:val="28"/>
-          <w:szCs w:val="48"/>
-        </w:rPr>
-        <w:t>.</w:t>
-      </w:r>
     </w:p>
     <w:p>
       <w:pPr>
@@ -4612,6 +4688,72 @@
         <w:spacing w:after="0" w:line="240" w:lineRule="auto"/>
         <w:rPr>
           <w:rFonts w:ascii="Calibri" w:hAnsi="Calibri" w:cs="Calibri"/>
+          <w:b/>
+          <w:bCs/>
+          <w:color w:val="284677"/>
+          <w:sz w:val="28"/>
+          <w:szCs w:val="48"/>
+          <w:u w:val="single"/>
+        </w:rPr>
+      </w:pPr>
+    </w:p>
+    <w:p>
+      <w:pPr>
+        <w:widowControl w:val="0"/>
+        <w:autoSpaceDE w:val="0"/>
+        <w:autoSpaceDN w:val="0"/>
+        <w:adjustRightInd w:val="0"/>
+        <w:spacing w:after="0" w:line="240" w:lineRule="auto"/>
+        <w:rPr>
+          <w:rFonts w:ascii="Calibri" w:hAnsi="Calibri" w:cs="Calibri"/>
+          <w:b/>
+          <w:bCs/>
+          <w:color w:val="284677"/>
+          <w:sz w:val="44"/>
+          <w:szCs w:val="48"/>
+          <w:u w:val="single"/>
+        </w:rPr>
+      </w:pPr>
+      <w:r>
+        <w:rPr>
+          <w:rFonts w:ascii="Calibri" w:hAnsi="Calibri" w:cs="Calibri"/>
+          <w:b/>
+          <w:bCs/>
+          <w:color w:val="284677"/>
+          <w:sz w:val="44"/>
+          <w:szCs w:val="48"/>
+          <w:u w:val="single"/>
+        </w:rPr>
+        <w:t>Shared Memory</w:t>
+      </w:r>
+    </w:p>
+    <w:p>
+      <w:pPr>
+        <w:widowControl w:val="0"/>
+        <w:autoSpaceDE w:val="0"/>
+        <w:autoSpaceDN w:val="0"/>
+        <w:adjustRightInd w:val="0"/>
+        <w:spacing w:after="0" w:line="240" w:lineRule="auto"/>
+        <w:rPr>
+          <w:rFonts w:ascii="Calibri" w:hAnsi="Calibri" w:cs="Calibri"/>
+          <w:b/>
+          <w:bCs/>
+          <w:color w:val="284677"/>
+          <w:sz w:val="28"/>
+          <w:szCs w:val="48"/>
+          <w:u w:val="single"/>
+        </w:rPr>
+      </w:pPr>
+    </w:p>
+    <w:p>
+      <w:pPr>
+        <w:widowControl w:val="0"/>
+        <w:autoSpaceDE w:val="0"/>
+        <w:autoSpaceDN w:val="0"/>
+        <w:adjustRightInd w:val="0"/>
+        <w:spacing w:after="0" w:line="240" w:lineRule="auto"/>
+        <w:rPr>
+          <w:rFonts w:ascii="Calibri" w:hAnsi="Calibri" w:cs="Calibri"/>
           <w:bCs/>
           <w:color w:val="000000" w:themeColor="text1"/>
           <w:sz w:val="28"/>
@@ -4626,7 +4768,664 @@
           <w:sz w:val="28"/>
           <w:szCs w:val="48"/>
         </w:rPr>
-        <w:t>what resources are shared -&gt;  shm in processes. global in threads.</w:t>
+        <w:t>Threads share the address space of the process they are created within and thus, no shared</w:t>
+      </w:r>
+      <w:r>
+        <w:rPr>
+          <w:rFonts w:ascii="Calibri" w:hAnsi="Calibri" w:cs="Calibri"/>
+          <w:bCs/>
+          <w:color w:val="000000" w:themeColor="text1"/>
+          <w:sz w:val="28"/>
+          <w:szCs w:val="48"/>
+        </w:rPr>
+        <w:t xml:space="preserve"> memory is required for threads.</w:t>
+      </w:r>
+      <w:r>
+        <w:rPr>
+          <w:rFonts w:ascii="Calibri" w:hAnsi="Calibri" w:cs="Calibri"/>
+          <w:bCs/>
+          <w:color w:val="000000" w:themeColor="text1"/>
+          <w:sz w:val="28"/>
+          <w:szCs w:val="48"/>
+        </w:rPr>
+        <w:t xml:space="preserve"> For the threading solution, variables were simply declared globally, so each thread could access without additional function import overheads.</w:t>
+      </w:r>
+      <w:r>
+        <w:rPr>
+          <w:rFonts w:ascii="Calibri" w:hAnsi="Calibri" w:cs="Calibri"/>
+          <w:bCs/>
+          <w:color w:val="000000" w:themeColor="text1"/>
+          <w:sz w:val="28"/>
+          <w:szCs w:val="48"/>
+        </w:rPr>
+        <w:t xml:space="preserve"> POSIX shared memory was used in the solution, with shm_open(), ftruncate() and mmap() being the primary functions employed.</w:t>
+      </w:r>
+    </w:p>
+    <w:p>
+      <w:pPr>
+        <w:widowControl w:val="0"/>
+        <w:autoSpaceDE w:val="0"/>
+        <w:autoSpaceDN w:val="0"/>
+        <w:adjustRightInd w:val="0"/>
+        <w:spacing w:after="0" w:line="240" w:lineRule="auto"/>
+        <w:rPr>
+          <w:rFonts w:ascii="Calibri" w:hAnsi="Calibri" w:cs="Calibri"/>
+          <w:b/>
+          <w:bCs/>
+          <w:color w:val="284677"/>
+          <w:sz w:val="28"/>
+          <w:szCs w:val="48"/>
+          <w:u w:val="single"/>
+        </w:rPr>
+      </w:pPr>
+    </w:p>
+    <w:p>
+      <w:pPr>
+        <w:widowControl w:val="0"/>
+        <w:autoSpaceDE w:val="0"/>
+        <w:autoSpaceDN w:val="0"/>
+        <w:adjustRightInd w:val="0"/>
+        <w:spacing w:after="0" w:line="240" w:lineRule="auto"/>
+        <w:rPr>
+          <w:rFonts w:ascii="Calibri" w:hAnsi="Calibri" w:cs="Calibri"/>
+          <w:bCs/>
+          <w:color w:val="000000" w:themeColor="text1"/>
+          <w:sz w:val="28"/>
+          <w:szCs w:val="48"/>
+        </w:rPr>
+      </w:pPr>
+      <w:r>
+        <w:rPr>
+          <w:rFonts w:ascii="Calibri" w:hAnsi="Calibri" w:cs="Calibri"/>
+          <w:bCs/>
+          <w:color w:val="000000" w:themeColor="text1"/>
+          <w:sz w:val="28"/>
+          <w:szCs w:val="48"/>
+        </w:rPr>
+        <w:t>Child processes however do not inherit their parents address space on creation. As a result, shared memory is required for both parent and child to ac</w:t>
+      </w:r>
+      <w:r>
+        <w:rPr>
+          <w:rFonts w:ascii="Calibri" w:hAnsi="Calibri" w:cs="Calibri"/>
+          <w:bCs/>
+          <w:color w:val="000000" w:themeColor="text1"/>
+          <w:sz w:val="28"/>
+          <w:szCs w:val="48"/>
+        </w:rPr>
+        <w:t>cess the same data concurrently.</w:t>
+      </w:r>
+      <w:r>
+        <w:rPr>
+          <w:rFonts w:ascii="Calibri" w:hAnsi="Calibri" w:cs="Calibri"/>
+          <w:bCs/>
+          <w:color w:val="000000" w:themeColor="text1"/>
+          <w:sz w:val="28"/>
+          <w:szCs w:val="48"/>
+        </w:rPr>
+        <w:t xml:space="preserve"> All three matrices were created in a </w:t>
+      </w:r>
+      <w:r>
+        <w:rPr>
+          <w:rFonts w:ascii="Calibri" w:hAnsi="Calibri" w:cs="Calibri"/>
+          <w:bCs/>
+          <w:color w:val="000000" w:themeColor="text1"/>
+          <w:sz w:val="28"/>
+          <w:szCs w:val="48"/>
+        </w:rPr>
+        <w:t>separate</w:t>
+      </w:r>
+      <w:r>
+        <w:rPr>
+          <w:rFonts w:ascii="Calibri" w:hAnsi="Calibri" w:cs="Calibri"/>
+          <w:bCs/>
+          <w:color w:val="000000" w:themeColor="text1"/>
+          <w:sz w:val="28"/>
+          <w:szCs w:val="48"/>
+        </w:rPr>
+        <w:t xml:space="preserve"> shared memory block, as was the subtotal struct and the struct containing the sem</w:t>
+      </w:r>
+      <w:r>
+        <w:rPr>
+          <w:rFonts w:ascii="Calibri" w:hAnsi="Calibri" w:cs="Calibri"/>
+          <w:bCs/>
+          <w:color w:val="000000" w:themeColor="text1"/>
+          <w:sz w:val="28"/>
+          <w:szCs w:val="48"/>
+        </w:rPr>
+        <w:t>aphore variables.</w:t>
+      </w:r>
+      <w:r>
+        <w:rPr>
+          <w:rFonts w:ascii="Calibri" w:hAnsi="Calibri" w:cs="Calibri"/>
+          <w:bCs/>
+          <w:color w:val="000000" w:themeColor="text1"/>
+          <w:sz w:val="28"/>
+          <w:szCs w:val="48"/>
+        </w:rPr>
+        <w:t xml:space="preserve"> The product matrix differed from the other shared memory segments in that only one process ever writes to one specific row. Hence, no synchronization was required to</w:t>
+      </w:r>
+      <w:r>
+        <w:rPr>
+          <w:rFonts w:ascii="Calibri" w:hAnsi="Calibri" w:cs="Calibri"/>
+          <w:bCs/>
+          <w:color w:val="000000" w:themeColor="text1"/>
+          <w:sz w:val="28"/>
+          <w:szCs w:val="48"/>
+        </w:rPr>
+        <w:t xml:space="preserve"> read and write to the </w:t>
+      </w:r>
+      <w:r>
+        <w:rPr>
+          <w:rFonts w:ascii="Calibri" w:hAnsi="Calibri" w:cs="Calibri"/>
+          <w:bCs/>
+          <w:color w:val="000000" w:themeColor="text1"/>
+          <w:sz w:val="28"/>
+          <w:szCs w:val="48"/>
+        </w:rPr>
+        <w:lastRenderedPageBreak/>
+        <w:t>product matrix.</w:t>
+      </w:r>
+      <w:r>
+        <w:rPr>
+          <w:rFonts w:ascii="Calibri" w:hAnsi="Calibri" w:cs="Calibri"/>
+          <w:bCs/>
+          <w:color w:val="000000" w:themeColor="text1"/>
+          <w:sz w:val="28"/>
+          <w:szCs w:val="48"/>
+        </w:rPr>
+        <w:t xml:space="preserve">  </w:t>
+      </w:r>
+    </w:p>
+    <w:p>
+      <w:pPr>
+        <w:widowControl w:val="0"/>
+        <w:autoSpaceDE w:val="0"/>
+        <w:autoSpaceDN w:val="0"/>
+        <w:adjustRightInd w:val="0"/>
+        <w:spacing w:after="0" w:line="240" w:lineRule="auto"/>
+        <w:rPr>
+          <w:rFonts w:ascii="Calibri" w:hAnsi="Calibri" w:cs="Calibri"/>
+          <w:b/>
+          <w:bCs/>
+          <w:color w:val="284677"/>
+          <w:sz w:val="28"/>
+          <w:szCs w:val="48"/>
+          <w:u w:val="single"/>
+        </w:rPr>
+      </w:pPr>
+    </w:p>
+    <w:p>
+      <w:pPr>
+        <w:widowControl w:val="0"/>
+        <w:autoSpaceDE w:val="0"/>
+        <w:autoSpaceDN w:val="0"/>
+        <w:adjustRightInd w:val="0"/>
+        <w:spacing w:after="0" w:line="240" w:lineRule="auto"/>
+        <w:rPr>
+          <w:rFonts w:ascii="Calibri" w:hAnsi="Calibri" w:cs="Calibri"/>
+          <w:b/>
+          <w:bCs/>
+          <w:color w:val="284677"/>
+          <w:sz w:val="44"/>
+          <w:szCs w:val="48"/>
+          <w:u w:val="single"/>
+        </w:rPr>
+      </w:pPr>
+      <w:r>
+        <w:rPr>
+          <w:rFonts w:ascii="Calibri" w:hAnsi="Calibri" w:cs="Calibri"/>
+          <w:b/>
+          <w:bCs/>
+          <w:color w:val="284677"/>
+          <w:sz w:val="44"/>
+          <w:szCs w:val="48"/>
+          <w:u w:val="single"/>
+        </w:rPr>
+        <w:t>Zombie Processes</w:t>
+      </w:r>
+    </w:p>
+    <w:p>
+      <w:pPr>
+        <w:widowControl w:val="0"/>
+        <w:autoSpaceDE w:val="0"/>
+        <w:autoSpaceDN w:val="0"/>
+        <w:adjustRightInd w:val="0"/>
+        <w:spacing w:after="0" w:line="240" w:lineRule="auto"/>
+        <w:rPr>
+          <w:rFonts w:ascii="Calibri" w:hAnsi="Calibri" w:cs="Calibri"/>
+          <w:b/>
+          <w:bCs/>
+          <w:color w:val="284677"/>
+          <w:sz w:val="28"/>
+          <w:szCs w:val="48"/>
+          <w:u w:val="single"/>
+        </w:rPr>
+      </w:pPr>
+    </w:p>
+    <w:p>
+      <w:pPr>
+        <w:widowControl w:val="0"/>
+        <w:autoSpaceDE w:val="0"/>
+        <w:autoSpaceDN w:val="0"/>
+        <w:adjustRightInd w:val="0"/>
+        <w:spacing w:after="0" w:line="240" w:lineRule="auto"/>
+        <w:rPr>
+          <w:rFonts w:ascii="Calibri" w:hAnsi="Calibri" w:cs="Calibri"/>
+          <w:bCs/>
+          <w:color w:val="000000" w:themeColor="text1"/>
+          <w:sz w:val="28"/>
+          <w:szCs w:val="48"/>
+        </w:rPr>
+      </w:pPr>
+      <w:r>
+        <w:rPr>
+          <w:rFonts w:ascii="Calibri" w:hAnsi="Calibri" w:cs="Calibri"/>
+          <w:bCs/>
+          <w:color w:val="000000" w:themeColor="text1"/>
+          <w:sz w:val="28"/>
+          <w:szCs w:val="48"/>
+        </w:rPr>
+        <w:t>The creation of zombie processes was an issue in the multiprocessing solution. The parent was required to perform work as the consumer and thu</w:t>
+      </w:r>
+      <w:r>
+        <w:rPr>
+          <w:rFonts w:ascii="Calibri" w:hAnsi="Calibri" w:cs="Calibri"/>
+          <w:bCs/>
+          <w:color w:val="000000" w:themeColor="text1"/>
+          <w:sz w:val="28"/>
+          <w:szCs w:val="48"/>
+        </w:rPr>
+        <w:t xml:space="preserve">s, could not wait on </w:t>
+      </w:r>
+      <w:r>
+        <w:rPr>
+          <w:rFonts w:ascii="Calibri" w:hAnsi="Calibri" w:cs="Calibri"/>
+          <w:bCs/>
+          <w:color w:val="000000" w:themeColor="text1"/>
+          <w:sz w:val="28"/>
+          <w:szCs w:val="48"/>
+        </w:rPr>
+        <w:t>its child. To avoid the prevention of zombie processes, the "double fork" method was utilized.</w:t>
+      </w:r>
+      <w:r>
+        <w:rPr>
+          <w:rFonts w:ascii="Calibri" w:hAnsi="Calibri" w:cs="Calibri"/>
+          <w:bCs/>
+          <w:color w:val="000000" w:themeColor="text1"/>
+          <w:sz w:val="28"/>
+          <w:szCs w:val="48"/>
+        </w:rPr>
+        <w:t xml:space="preserve"> This includes forking an initial child on which the parent waits. This child then forks another child (a grandchild), immediately exits and is reaped by its parent.</w:t>
+      </w:r>
+      <w:r>
+        <w:rPr>
+          <w:rFonts w:ascii="Calibri" w:hAnsi="Calibri" w:cs="Calibri"/>
+          <w:bCs/>
+          <w:color w:val="000000" w:themeColor="text1"/>
+          <w:sz w:val="28"/>
+          <w:szCs w:val="48"/>
+        </w:rPr>
+        <w:t xml:space="preserve"> Since the grandchild is now an orphan, it is adopted by init which will periodically call wait.</w:t>
+      </w:r>
+      <w:r>
+        <w:rPr>
+          <w:rFonts w:ascii="Calibri" w:hAnsi="Calibri" w:cs="Calibri"/>
+          <w:bCs/>
+          <w:color w:val="000000" w:themeColor="text1"/>
+          <w:sz w:val="28"/>
+          <w:szCs w:val="48"/>
+        </w:rPr>
+        <w:t xml:space="preserve"> An alternative solution would have been to implement signals.</w:t>
+      </w:r>
+    </w:p>
+    <w:p>
+      <w:pPr>
+        <w:widowControl w:val="0"/>
+        <w:autoSpaceDE w:val="0"/>
+        <w:autoSpaceDN w:val="0"/>
+        <w:adjustRightInd w:val="0"/>
+        <w:spacing w:after="0" w:line="240" w:lineRule="auto"/>
+        <w:rPr>
+          <w:rFonts w:ascii="Calibri" w:hAnsi="Calibri" w:cs="Calibri"/>
+          <w:b/>
+          <w:bCs/>
+          <w:color w:val="284677"/>
+          <w:sz w:val="28"/>
+          <w:szCs w:val="48"/>
+          <w:u w:val="single"/>
+        </w:rPr>
+      </w:pPr>
+    </w:p>
+    <w:p>
+      <w:pPr>
+        <w:widowControl w:val="0"/>
+        <w:autoSpaceDE w:val="0"/>
+        <w:autoSpaceDN w:val="0"/>
+        <w:adjustRightInd w:val="0"/>
+        <w:spacing w:after="0" w:line="240" w:lineRule="auto"/>
+        <w:rPr>
+          <w:rFonts w:ascii="Calibri" w:hAnsi="Calibri" w:cs="Calibri"/>
+          <w:b/>
+          <w:bCs/>
+          <w:color w:val="284677"/>
+          <w:sz w:val="44"/>
+          <w:szCs w:val="48"/>
+          <w:u w:val="single"/>
+        </w:rPr>
+      </w:pPr>
+      <w:r>
+        <w:rPr>
+          <w:rFonts w:ascii="Calibri" w:hAnsi="Calibri" w:cs="Calibri"/>
+          <w:b/>
+          <w:bCs/>
+          <w:color w:val="284677"/>
+          <w:sz w:val="44"/>
+          <w:szCs w:val="48"/>
+          <w:u w:val="single"/>
+        </w:rPr>
+        <w:t>Errors and Bugs</w:t>
+      </w:r>
+    </w:p>
+    <w:p>
+      <w:pPr>
+        <w:widowControl w:val="0"/>
+        <w:autoSpaceDE w:val="0"/>
+        <w:autoSpaceDN w:val="0"/>
+        <w:adjustRightInd w:val="0"/>
+        <w:spacing w:after="0" w:line="240" w:lineRule="auto"/>
+        <w:rPr>
+          <w:rFonts w:ascii="Calibri" w:hAnsi="Calibri" w:cs="Calibri"/>
+          <w:b/>
+          <w:bCs/>
+          <w:color w:val="284677"/>
+          <w:sz w:val="28"/>
+          <w:szCs w:val="48"/>
+          <w:u w:val="single"/>
+        </w:rPr>
+      </w:pPr>
+    </w:p>
+    <w:p>
+      <w:pPr>
+        <w:widowControl w:val="0"/>
+        <w:autoSpaceDE w:val="0"/>
+        <w:autoSpaceDN w:val="0"/>
+        <w:adjustRightInd w:val="0"/>
+        <w:spacing w:after="0" w:line="240" w:lineRule="auto"/>
+        <w:rPr>
+          <w:rFonts w:ascii="Calibri" w:hAnsi="Calibri" w:cs="Calibri"/>
+          <w:bCs/>
+          <w:color w:val="000000" w:themeColor="text1"/>
+          <w:sz w:val="28"/>
+          <w:szCs w:val="48"/>
+        </w:rPr>
+      </w:pPr>
+      <w:r>
+        <w:rPr>
+          <w:rFonts w:ascii="Calibri" w:hAnsi="Calibri" w:cs="Calibri"/>
+          <w:bCs/>
+          <w:color w:val="000000" w:themeColor="text1"/>
+          <w:sz w:val="28"/>
+          <w:szCs w:val="48"/>
+        </w:rPr>
+        <w:t>limits of the program -&gt; maximum processes, maximum threads.</w:t>
+      </w:r>
+    </w:p>
+    <w:p>
+      <w:pPr>
+        <w:widowControl w:val="0"/>
+        <w:autoSpaceDE w:val="0"/>
+        <w:autoSpaceDN w:val="0"/>
+        <w:adjustRightInd w:val="0"/>
+        <w:spacing w:after="0" w:line="240" w:lineRule="auto"/>
+        <w:rPr>
+          <w:rFonts w:ascii="Calibri" w:hAnsi="Calibri" w:cs="Calibri"/>
+          <w:bCs/>
+          <w:color w:val="000000" w:themeColor="text1"/>
+          <w:sz w:val="28"/>
+          <w:szCs w:val="48"/>
+        </w:rPr>
+      </w:pPr>
+      <w:r>
+        <w:rPr>
+          <w:rFonts w:ascii="Calibri" w:hAnsi="Calibri" w:cs="Calibri"/>
+          <w:bCs/>
+          <w:color w:val="000000" w:themeColor="text1"/>
+          <w:sz w:val="28"/>
+          <w:szCs w:val="48"/>
+        </w:rPr>
+        <w:t>file error checking may not be 100% comprehensive</w:t>
+      </w:r>
+      <w:r>
+        <w:rPr>
+          <w:rFonts w:ascii="Calibri" w:hAnsi="Calibri" w:cs="Calibri"/>
+          <w:bCs/>
+          <w:color w:val="000000" w:themeColor="text1"/>
+          <w:sz w:val="28"/>
+          <w:szCs w:val="48"/>
+        </w:rPr>
+        <w:t>.</w:t>
+      </w:r>
+    </w:p>
+    <w:p>
+      <w:pPr>
+        <w:widowControl w:val="0"/>
+        <w:autoSpaceDE w:val="0"/>
+        <w:autoSpaceDN w:val="0"/>
+        <w:adjustRightInd w:val="0"/>
+        <w:spacing w:after="0" w:line="240" w:lineRule="auto"/>
+        <w:rPr>
+          <w:rFonts w:ascii="Calibri" w:hAnsi="Calibri" w:cs="Calibri"/>
+          <w:b/>
+          <w:bCs/>
+          <w:color w:val="284677"/>
+          <w:sz w:val="28"/>
+          <w:szCs w:val="48"/>
+          <w:u w:val="single"/>
+        </w:rPr>
+      </w:pPr>
+    </w:p>
+    <w:p>
+      <w:pPr>
+        <w:widowControl w:val="0"/>
+        <w:autoSpaceDE w:val="0"/>
+        <w:autoSpaceDN w:val="0"/>
+        <w:adjustRightInd w:val="0"/>
+        <w:spacing w:after="0" w:line="240" w:lineRule="auto"/>
+        <w:rPr>
+          <w:rFonts w:ascii="Calibri" w:hAnsi="Calibri" w:cs="Calibri"/>
+          <w:b/>
+          <w:bCs/>
+          <w:color w:val="284677"/>
+          <w:sz w:val="44"/>
+          <w:szCs w:val="48"/>
+          <w:u w:val="single"/>
+        </w:rPr>
+      </w:pPr>
+      <w:r>
+        <w:rPr>
+          <w:rFonts w:ascii="Calibri" w:hAnsi="Calibri" w:cs="Calibri"/>
+          <w:b/>
+          <w:bCs/>
+          <w:color w:val="284677"/>
+          <w:sz w:val="44"/>
+          <w:szCs w:val="48"/>
+          <w:u w:val="single"/>
+        </w:rPr>
+        <w:t>Testing</w:t>
+      </w:r>
+    </w:p>
+    <w:p>
+      <w:pPr>
+        <w:widowControl w:val="0"/>
+        <w:autoSpaceDE w:val="0"/>
+        <w:autoSpaceDN w:val="0"/>
+        <w:adjustRightInd w:val="0"/>
+        <w:spacing w:after="0" w:line="240" w:lineRule="auto"/>
+        <w:rPr>
+          <w:rFonts w:ascii="Calibri" w:hAnsi="Calibri" w:cs="Calibri"/>
+          <w:b/>
+          <w:bCs/>
+          <w:color w:val="284677"/>
+          <w:sz w:val="28"/>
+          <w:szCs w:val="48"/>
+          <w:u w:val="single"/>
+        </w:rPr>
+      </w:pPr>
+    </w:p>
+    <w:p>
+      <w:pPr>
+        <w:widowControl w:val="0"/>
+        <w:autoSpaceDE w:val="0"/>
+        <w:autoSpaceDN w:val="0"/>
+        <w:adjustRightInd w:val="0"/>
+        <w:spacing w:after="0" w:line="240" w:lineRule="auto"/>
+        <w:rPr>
+          <w:rFonts w:ascii="Calibri" w:hAnsi="Calibri" w:cs="Calibri"/>
+          <w:bCs/>
+          <w:color w:val="000000" w:themeColor="text1"/>
+          <w:sz w:val="28"/>
+          <w:szCs w:val="48"/>
+        </w:rPr>
+      </w:pPr>
+      <w:r>
+        <w:rPr>
+          <w:rFonts w:ascii="Calibri" w:hAnsi="Calibri" w:cs="Calibri"/>
+          <w:bCs/>
+          <w:color w:val="000000" w:themeColor="text1"/>
+          <w:sz w:val="28"/>
+          <w:szCs w:val="48"/>
+        </w:rPr>
+        <w:t>Both solutions have been thoroughly tested on the laboratory computers in 314.219 and on ssh access to</w:t>
+      </w:r>
+      <w:r>
+        <w:rPr>
+          <w:rFonts w:ascii="Calibri" w:hAnsi="Calibri" w:cs="Calibri"/>
+          <w:bCs/>
+          <w:color w:val="000000" w:themeColor="text1"/>
+          <w:sz w:val="28"/>
+          <w:szCs w:val="48"/>
+        </w:rPr>
+        <w:t xml:space="preserve"> these computers via "saeshell".</w:t>
+      </w:r>
+    </w:p>
+    <w:p>
+      <w:pPr>
+        <w:widowControl w:val="0"/>
+        <w:autoSpaceDE w:val="0"/>
+        <w:autoSpaceDN w:val="0"/>
+        <w:adjustRightInd w:val="0"/>
+        <w:spacing w:after="0" w:line="240" w:lineRule="auto"/>
+        <w:rPr>
+          <w:rFonts w:ascii="Calibri" w:hAnsi="Calibri" w:cs="Calibri"/>
+          <w:bCs/>
+          <w:color w:val="000000" w:themeColor="text1"/>
+          <w:sz w:val="28"/>
+          <w:szCs w:val="48"/>
+        </w:rPr>
+      </w:pPr>
+    </w:p>
+    <w:p>
+      <w:pPr>
+        <w:widowControl w:val="0"/>
+        <w:autoSpaceDE w:val="0"/>
+        <w:autoSpaceDN w:val="0"/>
+        <w:adjustRightInd w:val="0"/>
+        <w:spacing w:after="0" w:line="240" w:lineRule="auto"/>
+        <w:rPr>
+          <w:rFonts w:ascii="Calibri" w:hAnsi="Calibri" w:cs="Calibri"/>
+          <w:bCs/>
+          <w:color w:val="000000" w:themeColor="text1"/>
+          <w:sz w:val="28"/>
+          <w:szCs w:val="48"/>
+        </w:rPr>
+      </w:pPr>
+      <w:r>
+        <w:rPr>
+          <w:rFonts w:ascii="Calibri" w:hAnsi="Calibri" w:cs="Calibri"/>
+          <w:bCs/>
+          <w:color w:val="000000" w:themeColor="text1"/>
+          <w:sz w:val="28"/>
+          <w:szCs w:val="48"/>
+        </w:rPr>
+        <w:t>printing contents of all matrices</w:t>
+      </w:r>
+    </w:p>
+    <w:p>
+      <w:pPr>
+        <w:widowControl w:val="0"/>
+        <w:autoSpaceDE w:val="0"/>
+        <w:autoSpaceDN w:val="0"/>
+        <w:adjustRightInd w:val="0"/>
+        <w:spacing w:after="0" w:line="240" w:lineRule="auto"/>
+        <w:rPr>
+          <w:rFonts w:ascii="Calibri" w:hAnsi="Calibri" w:cs="Calibri"/>
+          <w:bCs/>
+          <w:color w:val="000000" w:themeColor="text1"/>
+          <w:sz w:val="28"/>
+          <w:szCs w:val="48"/>
+        </w:rPr>
+      </w:pPr>
+      <w:r>
+        <w:rPr>
+          <w:rFonts w:ascii="Calibri" w:hAnsi="Calibri" w:cs="Calibri"/>
+          <w:bCs/>
+          <w:color w:val="000000" w:themeColor="text1"/>
+          <w:sz w:val="28"/>
+          <w:szCs w:val="48"/>
+        </w:rPr>
+        <w:t>description of all test files.</w:t>
+      </w:r>
+    </w:p>
+    <w:p>
+      <w:pPr>
+        <w:widowControl w:val="0"/>
+        <w:autoSpaceDE w:val="0"/>
+        <w:autoSpaceDN w:val="0"/>
+        <w:adjustRightInd w:val="0"/>
+        <w:spacing w:after="0" w:line="240" w:lineRule="auto"/>
+        <w:rPr>
+          <w:rFonts w:ascii="Calibri" w:hAnsi="Calibri" w:cs="Calibri"/>
+          <w:bCs/>
+          <w:color w:val="000000" w:themeColor="text1"/>
+          <w:sz w:val="28"/>
+          <w:szCs w:val="48"/>
+        </w:rPr>
+      </w:pPr>
+    </w:p>
+    <w:p>
+      <w:pPr>
+        <w:widowControl w:val="0"/>
+        <w:autoSpaceDE w:val="0"/>
+        <w:autoSpaceDN w:val="0"/>
+        <w:adjustRightInd w:val="0"/>
+        <w:spacing w:after="0" w:line="240" w:lineRule="auto"/>
+        <w:rPr>
+          <w:rFonts w:ascii="Calibri" w:hAnsi="Calibri" w:cs="Calibri"/>
+          <w:bCs/>
+          <w:color w:val="000000" w:themeColor="text1"/>
+          <w:sz w:val="28"/>
+          <w:szCs w:val="48"/>
+        </w:rPr>
+      </w:pPr>
+      <w:r>
+        <w:rPr>
+          <w:rFonts w:ascii="Calibri" w:hAnsi="Calibri" w:cs="Calibri"/>
+          <w:bCs/>
+          <w:color w:val="000000" w:themeColor="text1"/>
+          <w:sz w:val="28"/>
+          <w:szCs w:val="48"/>
+        </w:rPr>
+        <w:t>Test scripts were utilized to test a large number of possible number ranges and to ensure that no deadlock was ever reached.</w:t>
+      </w:r>
+      <w:r>
+        <w:rPr>
+          <w:rFonts w:ascii="Calibri" w:hAnsi="Calibri" w:cs="Calibri"/>
+          <w:bCs/>
+          <w:color w:val="000000" w:themeColor="text1"/>
+          <w:sz w:val="28"/>
+          <w:szCs w:val="48"/>
+        </w:rPr>
+        <w:t xml:space="preserve"> The scripts run the programs on a matrix filled with values of 1, with every possible M,N and K values for 1 to 100.</w:t>
       </w:r>
       <w:bookmarkStart w:id="0" w:name="_GoBack"/>
       <w:bookmarkEnd w:id="0"/>
@@ -4676,7 +5475,7 @@
           <w:szCs w:val="48"/>
           <w:u w:val="single"/>
         </w:rPr>
-        <w:t>Errors and Bugs</w:t>
+        <w:t>Sample Input and Outputs</w:t>
       </w:r>
     </w:p>
     <w:p>
@@ -4720,7 +5519,7 @@
           <w:sz w:val="28"/>
           <w:szCs w:val="48"/>
         </w:rPr>
-        <w:t>limits of the program -&gt; maximum processes, maximum threads.</w:t>
+        <w:t>only need to print last 2/3 lines etc.</w:t>
       </w:r>
     </w:p>
     <w:p>
@@ -4729,35 +5528,15 @@
         <w:autoSpaceDE w:val="0"/>
         <w:autoSpaceDN w:val="0"/>
         <w:adjustRightInd w:val="0"/>
-        <w:spacing w:after="0" w:line="240" w:lineRule="auto"/>
-        <w:rPr>
-          <w:rFonts w:ascii="Calibri" w:hAnsi="Calibri" w:cs="Calibri"/>
-          <w:bCs/>
-          <w:color w:val="000000" w:themeColor="text1"/>
-          <w:sz w:val="28"/>
-          <w:szCs w:val="48"/>
+        <w:spacing w:after="240" w:line="520" w:lineRule="atLeast"/>
+        <w:rPr>
+          <w:rFonts w:ascii="Calibri" w:hAnsi="Calibri" w:cs="Calibri"/>
+          <w:bCs/>
+          <w:color w:val="284677"/>
+          <w:sz w:val="28"/>
+          <w:szCs w:val="44"/>
         </w:rPr>
       </w:pPr>
-      <w:r>
-        <w:rPr>
-          <w:rFonts w:ascii="Calibri" w:hAnsi="Calibri" w:cs="Calibri"/>
-          <w:bCs/>
-          <w:color w:val="000000" w:themeColor="text1"/>
-          <w:sz w:val="28"/>
-          <w:szCs w:val="48"/>
-        </w:rPr>
-        <w:t>file error checking may not be 100% comprehensive</w:t>
-      </w:r>
-      <w:r>
-        <w:rPr>
-          <w:rFonts w:ascii="Calibri" w:hAnsi="Calibri" w:cs="Calibri"/>
-          <w:bCs/>
-          <w:color w:val="000000" w:themeColor="text1"/>
-          <w:sz w:val="28"/>
-          <w:szCs w:val="48"/>
-        </w:rPr>
-        <w:t>.</w:t>
-      </w:r>
     </w:p>
     <w:p>
       <w:pPr>
@@ -4765,15 +5544,29 @@
         <w:autoSpaceDE w:val="0"/>
         <w:autoSpaceDN w:val="0"/>
         <w:adjustRightInd w:val="0"/>
-        <w:spacing w:after="0" w:line="240" w:lineRule="auto"/>
-        <w:rPr>
-          <w:rFonts w:ascii="Calibri" w:hAnsi="Calibri" w:cs="Calibri"/>
-          <w:b/>
+        <w:spacing w:after="240" w:line="520" w:lineRule="atLeast"/>
+        <w:rPr>
+          <w:rFonts w:ascii="Calibri" w:hAnsi="Calibri" w:cs="Calibri"/>
           <w:bCs/>
           <w:color w:val="284677"/>
-          <w:sz w:val="28"/>
-          <w:szCs w:val="48"/>
-          <w:u w:val="single"/>
+          <w:sz w:val="44"/>
+          <w:szCs w:val="44"/>
+        </w:rPr>
+      </w:pPr>
+    </w:p>
+    <w:p>
+      <w:pPr>
+        <w:widowControl w:val="0"/>
+        <w:autoSpaceDE w:val="0"/>
+        <w:autoSpaceDN w:val="0"/>
+        <w:adjustRightInd w:val="0"/>
+        <w:spacing w:after="240" w:line="520" w:lineRule="atLeast"/>
+        <w:rPr>
+          <w:rFonts w:ascii="Calibri" w:hAnsi="Calibri" w:cs="Calibri"/>
+          <w:bCs/>
+          <w:color w:val="284677"/>
+          <w:sz w:val="44"/>
+          <w:szCs w:val="44"/>
         </w:rPr>
       </w:pPr>
     </w:p>
@@ -4804,309 +5597,6 @@
           <w:szCs w:val="48"/>
           <w:u w:val="single"/>
         </w:rPr>
-        <w:t>Testing</w:t>
-      </w:r>
-    </w:p>
-    <w:p>
-      <w:pPr>
-        <w:widowControl w:val="0"/>
-        <w:autoSpaceDE w:val="0"/>
-        <w:autoSpaceDN w:val="0"/>
-        <w:adjustRightInd w:val="0"/>
-        <w:spacing w:after="0" w:line="240" w:lineRule="auto"/>
-        <w:rPr>
-          <w:rFonts w:ascii="Calibri" w:hAnsi="Calibri" w:cs="Calibri"/>
-          <w:b/>
-          <w:bCs/>
-          <w:color w:val="284677"/>
-          <w:sz w:val="28"/>
-          <w:szCs w:val="48"/>
-          <w:u w:val="single"/>
-        </w:rPr>
-      </w:pPr>
-    </w:p>
-    <w:p>
-      <w:pPr>
-        <w:widowControl w:val="0"/>
-        <w:autoSpaceDE w:val="0"/>
-        <w:autoSpaceDN w:val="0"/>
-        <w:adjustRightInd w:val="0"/>
-        <w:spacing w:after="0" w:line="240" w:lineRule="auto"/>
-        <w:rPr>
-          <w:rFonts w:ascii="Calibri" w:hAnsi="Calibri" w:cs="Calibri"/>
-          <w:bCs/>
-          <w:color w:val="000000" w:themeColor="text1"/>
-          <w:sz w:val="28"/>
-          <w:szCs w:val="48"/>
-        </w:rPr>
-      </w:pPr>
-      <w:r>
-        <w:rPr>
-          <w:rFonts w:ascii="Calibri" w:hAnsi="Calibri" w:cs="Calibri"/>
-          <w:bCs/>
-          <w:color w:val="000000" w:themeColor="text1"/>
-          <w:sz w:val="28"/>
-          <w:szCs w:val="48"/>
-        </w:rPr>
-        <w:t>where it was performed: lab computers, home, saeshell</w:t>
-      </w:r>
-      <w:r>
-        <w:rPr>
-          <w:rFonts w:ascii="Calibri" w:hAnsi="Calibri" w:cs="Calibri"/>
-          <w:bCs/>
-          <w:color w:val="000000" w:themeColor="text1"/>
-          <w:sz w:val="28"/>
-          <w:szCs w:val="48"/>
-        </w:rPr>
-        <w:t>.</w:t>
-      </w:r>
-    </w:p>
-    <w:p>
-      <w:pPr>
-        <w:widowControl w:val="0"/>
-        <w:autoSpaceDE w:val="0"/>
-        <w:autoSpaceDN w:val="0"/>
-        <w:adjustRightInd w:val="0"/>
-        <w:spacing w:after="0" w:line="240" w:lineRule="auto"/>
-        <w:rPr>
-          <w:rFonts w:ascii="Calibri" w:hAnsi="Calibri" w:cs="Calibri"/>
-          <w:bCs/>
-          <w:color w:val="000000" w:themeColor="text1"/>
-          <w:sz w:val="28"/>
-          <w:szCs w:val="48"/>
-        </w:rPr>
-      </w:pPr>
-      <w:r>
-        <w:rPr>
-          <w:rFonts w:ascii="Calibri" w:hAnsi="Calibri" w:cs="Calibri"/>
-          <w:bCs/>
-          <w:color w:val="000000" w:themeColor="text1"/>
-          <w:sz w:val="28"/>
-          <w:szCs w:val="48"/>
-        </w:rPr>
-        <w:t>printing contents of all matrices</w:t>
-      </w:r>
-    </w:p>
-    <w:p>
-      <w:pPr>
-        <w:widowControl w:val="0"/>
-        <w:autoSpaceDE w:val="0"/>
-        <w:autoSpaceDN w:val="0"/>
-        <w:adjustRightInd w:val="0"/>
-        <w:spacing w:after="0" w:line="240" w:lineRule="auto"/>
-        <w:rPr>
-          <w:rFonts w:ascii="Calibri" w:hAnsi="Calibri" w:cs="Calibri"/>
-          <w:bCs/>
-          <w:color w:val="000000" w:themeColor="text1"/>
-          <w:sz w:val="28"/>
-          <w:szCs w:val="48"/>
-        </w:rPr>
-      </w:pPr>
-      <w:r>
-        <w:rPr>
-          <w:rFonts w:ascii="Calibri" w:hAnsi="Calibri" w:cs="Calibri"/>
-          <w:bCs/>
-          <w:color w:val="000000" w:themeColor="text1"/>
-          <w:sz w:val="28"/>
-          <w:szCs w:val="48"/>
-        </w:rPr>
-        <w:t>description of all test files.</w:t>
-      </w:r>
-    </w:p>
-    <w:p>
-      <w:pPr>
-        <w:widowControl w:val="0"/>
-        <w:autoSpaceDE w:val="0"/>
-        <w:autoSpaceDN w:val="0"/>
-        <w:adjustRightInd w:val="0"/>
-        <w:spacing w:after="0" w:line="240" w:lineRule="auto"/>
-        <w:rPr>
-          <w:rFonts w:ascii="Calibri" w:hAnsi="Calibri" w:cs="Calibri"/>
-          <w:bCs/>
-          <w:color w:val="000000" w:themeColor="text1"/>
-          <w:sz w:val="28"/>
-          <w:szCs w:val="48"/>
-        </w:rPr>
-      </w:pPr>
-      <w:r>
-        <w:rPr>
-          <w:rFonts w:ascii="Calibri" w:hAnsi="Calibri" w:cs="Calibri"/>
-          <w:bCs/>
-          <w:color w:val="000000" w:themeColor="text1"/>
-          <w:sz w:val="28"/>
-          <w:szCs w:val="48"/>
-        </w:rPr>
-        <w:t>description of test scripts.</w:t>
-      </w:r>
-    </w:p>
-    <w:p>
-      <w:pPr>
-        <w:widowControl w:val="0"/>
-        <w:autoSpaceDE w:val="0"/>
-        <w:autoSpaceDN w:val="0"/>
-        <w:adjustRightInd w:val="0"/>
-        <w:spacing w:after="0" w:line="240" w:lineRule="auto"/>
-        <w:rPr>
-          <w:rFonts w:ascii="Calibri" w:hAnsi="Calibri" w:cs="Calibri"/>
-          <w:b/>
-          <w:bCs/>
-          <w:color w:val="284677"/>
-          <w:sz w:val="28"/>
-          <w:szCs w:val="48"/>
-          <w:u w:val="single"/>
-        </w:rPr>
-      </w:pPr>
-    </w:p>
-    <w:p>
-      <w:pPr>
-        <w:widowControl w:val="0"/>
-        <w:autoSpaceDE w:val="0"/>
-        <w:autoSpaceDN w:val="0"/>
-        <w:adjustRightInd w:val="0"/>
-        <w:spacing w:after="0" w:line="240" w:lineRule="auto"/>
-        <w:rPr>
-          <w:rFonts w:ascii="Calibri" w:hAnsi="Calibri" w:cs="Calibri"/>
-          <w:b/>
-          <w:bCs/>
-          <w:color w:val="284677"/>
-          <w:sz w:val="44"/>
-          <w:szCs w:val="48"/>
-          <w:u w:val="single"/>
-        </w:rPr>
-      </w:pPr>
-      <w:r>
-        <w:rPr>
-          <w:rFonts w:ascii="Calibri" w:hAnsi="Calibri" w:cs="Calibri"/>
-          <w:b/>
-          <w:bCs/>
-          <w:color w:val="284677"/>
-          <w:sz w:val="44"/>
-          <w:szCs w:val="48"/>
-          <w:u w:val="single"/>
-        </w:rPr>
-        <w:t>Sample Input and Outputs</w:t>
-      </w:r>
-    </w:p>
-    <w:p>
-      <w:pPr>
-        <w:widowControl w:val="0"/>
-        <w:autoSpaceDE w:val="0"/>
-        <w:autoSpaceDN w:val="0"/>
-        <w:adjustRightInd w:val="0"/>
-        <w:spacing w:after="0" w:line="240" w:lineRule="auto"/>
-        <w:rPr>
-          <w:rFonts w:ascii="Calibri" w:hAnsi="Calibri" w:cs="Calibri"/>
-          <w:b/>
-          <w:bCs/>
-          <w:color w:val="284677"/>
-          <w:sz w:val="28"/>
-          <w:szCs w:val="48"/>
-          <w:u w:val="single"/>
-        </w:rPr>
-      </w:pPr>
-    </w:p>
-    <w:p>
-      <w:pPr>
-        <w:widowControl w:val="0"/>
-        <w:autoSpaceDE w:val="0"/>
-        <w:autoSpaceDN w:val="0"/>
-        <w:adjustRightInd w:val="0"/>
-        <w:spacing w:after="0" w:line="240" w:lineRule="auto"/>
-        <w:rPr>
-          <w:rFonts w:ascii="Calibri" w:hAnsi="Calibri" w:cs="Calibri"/>
-          <w:bCs/>
-          <w:color w:val="000000" w:themeColor="text1"/>
-          <w:sz w:val="28"/>
-          <w:szCs w:val="48"/>
-        </w:rPr>
-      </w:pPr>
-      <w:r>
-        <w:rPr>
-          <w:rFonts w:ascii="Calibri" w:hAnsi="Calibri" w:cs="Calibri"/>
-          <w:bCs/>
-          <w:color w:val="000000" w:themeColor="text1"/>
-          <w:sz w:val="28"/>
-          <w:szCs w:val="48"/>
-        </w:rPr>
-        <w:t>only need to print last 2/3 lines etc.</w:t>
-      </w:r>
-    </w:p>
-    <w:p>
-      <w:pPr>
-        <w:widowControl w:val="0"/>
-        <w:autoSpaceDE w:val="0"/>
-        <w:autoSpaceDN w:val="0"/>
-        <w:adjustRightInd w:val="0"/>
-        <w:spacing w:after="240" w:line="520" w:lineRule="atLeast"/>
-        <w:rPr>
-          <w:rFonts w:ascii="Calibri" w:hAnsi="Calibri" w:cs="Calibri"/>
-          <w:bCs/>
-          <w:color w:val="284677"/>
-          <w:sz w:val="28"/>
-          <w:szCs w:val="44"/>
-        </w:rPr>
-      </w:pPr>
-    </w:p>
-    <w:p>
-      <w:pPr>
-        <w:widowControl w:val="0"/>
-        <w:autoSpaceDE w:val="0"/>
-        <w:autoSpaceDN w:val="0"/>
-        <w:adjustRightInd w:val="0"/>
-        <w:spacing w:after="240" w:line="520" w:lineRule="atLeast"/>
-        <w:rPr>
-          <w:rFonts w:ascii="Calibri" w:hAnsi="Calibri" w:cs="Calibri"/>
-          <w:bCs/>
-          <w:color w:val="284677"/>
-          <w:sz w:val="44"/>
-          <w:szCs w:val="44"/>
-        </w:rPr>
-      </w:pPr>
-    </w:p>
-    <w:p>
-      <w:pPr>
-        <w:widowControl w:val="0"/>
-        <w:autoSpaceDE w:val="0"/>
-        <w:autoSpaceDN w:val="0"/>
-        <w:adjustRightInd w:val="0"/>
-        <w:spacing w:after="240" w:line="520" w:lineRule="atLeast"/>
-        <w:rPr>
-          <w:rFonts w:ascii="Calibri" w:hAnsi="Calibri" w:cs="Calibri"/>
-          <w:bCs/>
-          <w:color w:val="284677"/>
-          <w:sz w:val="44"/>
-          <w:szCs w:val="44"/>
-        </w:rPr>
-      </w:pPr>
-    </w:p>
-    <w:p>
-      <w:pPr>
-        <w:widowControl w:val="0"/>
-        <w:autoSpaceDE w:val="0"/>
-        <w:autoSpaceDN w:val="0"/>
-        <w:adjustRightInd w:val="0"/>
-        <w:spacing w:after="0" w:line="240" w:lineRule="auto"/>
-        <w:rPr>
-          <w:rFonts w:ascii="Calibri" w:hAnsi="Calibri" w:cs="Calibri"/>
-          <w:b/>
-          <w:bCs/>
-          <w:color w:val="284677"/>
-          <w:sz w:val="44"/>
-          <w:szCs w:val="48"/>
-          <w:u w:val="single"/>
-        </w:rPr>
-      </w:pPr>
-      <w:r>
-        <w:rPr>
-          <w:rFonts w:ascii="Calibri" w:hAnsi="Calibri" w:cs="Calibri"/>
-          <w:b/>
-          <w:bCs/>
-          <w:color w:val="284677"/>
-          <w:sz w:val="44"/>
-          <w:szCs w:val="48"/>
-          <w:u w:val="single"/>
-        </w:rPr>
-        <w:lastRenderedPageBreak/>
         <w:t>References</w:t>
       </w:r>
     </w:p>
@@ -5167,7 +5657,13 @@
         <w:t>eng. "Process Synchronization." Class lecture, Operating Systems from Curtin</w:t>
       </w:r>
       <w:r>
-        <w:t xml:space="preserve"> University, Perth, Australia, April 1</w:t>
+        <w:t xml:space="preserve"> University, </w:t>
+      </w:r>
+      <w:r>
+        <w:tab/>
+      </w:r>
+      <w:r>
+        <w:t>Perth, Australia, April 1</w:t>
       </w:r>
       <w:r>
         <w:t xml:space="preserve"> 2016.</w:t>
@@ -5183,18 +5679,10 @@
         <w:spacing w:after="0" w:line="240" w:lineRule="auto"/>
       </w:pPr>
       <w:r>
-        <w:t>Soh, Sie Teng. "</w:t>
-      </w:r>
-      <w:r>
-        <w:t>Process and Threads."</w:t>
-      </w:r>
-      <w:r>
-        <w:t xml:space="preserve"> Class lecture, Operating Systems from Curtin University, </w:t>
+        <w:t xml:space="preserve">Soh, Sie Teng. "Process and Threads." Class lecture, Operating Systems from Curtin University, </w:t>
       </w:r>
       <w:r>
         <w:tab/>
-      </w:r>
-      <w:r>
         <w:t>Perth, Australia, April 1 2016.</w:t>
       </w:r>
     </w:p>
@@ -5330,7 +5818,7 @@
               <w:noProof/>
               <w:color w:val="5B9BD5" w:themeColor="accent1"/>
             </w:rPr>
-            <w:t>1</w:t>
+            <w:t>2</w:t>
           </w:r>
           <w:r>
             <w:rPr>

</xml_diff>